<commit_message>
Definicion de UserStory FEAT005_US020
</commit_message>
<xml_diff>
--- a/Requerimientos/User_Stories/FEAT005_US20.docx
+++ b/Requerimientos/User_Stories/FEAT005_US20.docx
@@ -78,7 +78,6 @@
             <w:pPr>
               <w:spacing w:before="120" w:after="120"/>
             </w:pPr>
-            <w:bookmarkStart w:id="0" w:name="_GoBack"/>
             <w:r>
               <w:t>FEAT</w:t>
             </w:r>
@@ -88,7 +87,6 @@
             <w:r>
               <w:t>005</w:t>
             </w:r>
-            <w:bookmarkEnd w:id="0"/>
           </w:p>
         </w:tc>
       </w:tr>
@@ -234,26 +232,41 @@
           </w:tcPr>
           <w:p>
             <w:pPr>
-              <w:spacing w:before="120" w:after="120"/>
-            </w:pPr>
-            <w:r>
-              <w:t xml:space="preserve">[Colocar en esta sección una definición de las principales reglas de negocio que definen a la </w:t>
-            </w:r>
-            <w:proofErr w:type="spellStart"/>
-            <w:r>
-              <w:t>User</w:t>
-            </w:r>
-            <w:proofErr w:type="spellEnd"/>
-            <w:r>
-              <w:t xml:space="preserve"> </w:t>
-            </w:r>
-            <w:proofErr w:type="spellStart"/>
-            <w:r>
-              <w:t>Story</w:t>
-            </w:r>
-            <w:proofErr w:type="spellEnd"/>
-            <w:r>
-              <w:t>. Sea concreto y específico. Para el caso de capacidades de servicios, colocar la descripción detallada de la capacidad]</w:t>
+              <w:pStyle w:val="Prrafodelista"/>
+              <w:numPr>
+                <w:ilvl w:val="0"/>
+                <w:numId w:val="1"/>
+              </w:numPr>
+              <w:spacing w:before="120" w:after="120"/>
+            </w:pPr>
+            <w:r>
+              <w:t>Se debe especificar el identificador de la instancia de la tarea.</w:t>
+            </w:r>
+          </w:p>
+          <w:p>
+            <w:pPr>
+              <w:pStyle w:val="Prrafodelista"/>
+              <w:numPr>
+                <w:ilvl w:val="0"/>
+                <w:numId w:val="1"/>
+              </w:numPr>
+              <w:spacing w:before="120" w:after="120"/>
+            </w:pPr>
+            <w:r>
+              <w:t>Se debe devolver el contenido de la falla y los datos de la falla registrada en la instancia de la tarea.</w:t>
+            </w:r>
+          </w:p>
+          <w:p>
+            <w:pPr>
+              <w:pStyle w:val="Prrafodelista"/>
+              <w:numPr>
+                <w:ilvl w:val="0"/>
+                <w:numId w:val="1"/>
+              </w:numPr>
+              <w:spacing w:before="120" w:after="120"/>
+            </w:pPr>
+            <w:r>
+              <w:t>No se produce cambio de estado en la instancia de la tarea.</w:t>
             </w:r>
           </w:p>
         </w:tc>
@@ -285,8 +298,14 @@
           <w:p>
             <w:pPr>
               <w:spacing w:before="120" w:after="120"/>
-            </w:pPr>
-            <w:r>
+              <w:rPr>
+                <w:highlight w:val="yellow"/>
+              </w:rPr>
+            </w:pPr>
+            <w:r>
+              <w:rPr>
+                <w:highlight w:val="yellow"/>
+              </w:rPr>
               <w:t>[Colocar el estimado de esfuerzo en término de horas – personas conjuntamente con el SCRUM Master]</w:t>
             </w:r>
           </w:p>
@@ -319,26 +338,46 @@
           <w:p>
             <w:pPr>
               <w:spacing w:before="120" w:after="120"/>
-            </w:pPr>
-            <w:r>
+              <w:rPr>
+                <w:highlight w:val="yellow"/>
+              </w:rPr>
+            </w:pPr>
+            <w:r>
+              <w:rPr>
+                <w:highlight w:val="yellow"/>
+              </w:rPr>
               <w:t xml:space="preserve">[Establecer un orden de prioridad conjuntamente con el </w:t>
             </w:r>
             <w:proofErr w:type="spellStart"/>
             <w:r>
+              <w:rPr>
+                <w:highlight w:val="yellow"/>
+              </w:rPr>
               <w:t>Product</w:t>
             </w:r>
             <w:proofErr w:type="spellEnd"/>
             <w:r>
+              <w:rPr>
+                <w:highlight w:val="yellow"/>
+              </w:rPr>
               <w:t xml:space="preserve"> </w:t>
             </w:r>
             <w:proofErr w:type="spellStart"/>
             <w:r>
+              <w:rPr>
+                <w:highlight w:val="yellow"/>
+              </w:rPr>
               <w:t>Owner</w:t>
             </w:r>
             <w:proofErr w:type="spellEnd"/>
             <w:r>
+              <w:rPr>
+                <w:highlight w:val="yellow"/>
+              </w:rPr>
               <w:t>]</w:t>
             </w:r>
+            <w:bookmarkStart w:id="0" w:name="_GoBack"/>
+            <w:bookmarkEnd w:id="0"/>
           </w:p>
         </w:tc>
       </w:tr>
@@ -369,25 +408,12 @@
           <w:p>
             <w:pPr>
               <w:spacing w:before="120" w:after="120"/>
-            </w:pPr>
-            <w:r>
-              <w:t xml:space="preserve">[Colocar el prototipo solo en el caso de </w:t>
-            </w:r>
-            <w:proofErr w:type="spellStart"/>
-            <w:r>
-              <w:t>User</w:t>
-            </w:r>
-            <w:proofErr w:type="spellEnd"/>
-            <w:r>
-              <w:t xml:space="preserve"> </w:t>
-            </w:r>
-            <w:proofErr w:type="spellStart"/>
-            <w:r>
-              <w:t>Story</w:t>
-            </w:r>
-            <w:proofErr w:type="spellEnd"/>
-            <w:r>
-              <w:t xml:space="preserve"> con presentación visual. Colocar el prototipo para todas las variantes, identificando las variantes específicas.]</w:t>
+              <w:rPr>
+                <w:u w:val="single"/>
+              </w:rPr>
+            </w:pPr>
+            <w:r>
+              <w:t>N/A</w:t>
             </w:r>
           </w:p>
         </w:tc>
@@ -402,6 +428,127 @@
     </w:sectPr>
   </w:body>
 </w:document>
+</file>
+
+<file path=word/numbering.xml><?xml version="1.0" encoding="utf-8"?>
+<w:numbering xmlns:wpc="http://schemas.microsoft.com/office/word/2010/wordprocessingCanvas" xmlns:mc="http://schemas.openxmlformats.org/markup-compatibility/2006" xmlns:o="urn:schemas-microsoft-com:office:office" xmlns:r="http://schemas.openxmlformats.org/officeDocument/2006/relationships" xmlns:m="http://schemas.openxmlformats.org/officeDocument/2006/math" xmlns:v="urn:schemas-microsoft-com:vml" xmlns:wp14="http://schemas.microsoft.com/office/word/2010/wordprocessingDrawing" xmlns:wp="http://schemas.openxmlformats.org/drawingml/2006/wordprocessingDrawing" xmlns:w10="urn:schemas-microsoft-com:office:word" xmlns:w="http://schemas.openxmlformats.org/wordprocessingml/2006/main" xmlns:w14="http://schemas.microsoft.com/office/word/2010/wordml" xmlns:w15="http://schemas.microsoft.com/office/word/2012/wordml" xmlns:wpg="http://schemas.microsoft.com/office/word/2010/wordprocessingGroup" xmlns:wpi="http://schemas.microsoft.com/office/word/2010/wordprocessingInk" xmlns:wne="http://schemas.microsoft.com/office/word/2006/wordml" xmlns:wps="http://schemas.microsoft.com/office/word/2010/wordprocessingShape" mc:Ignorable="w14 w15 wp14">
+  <w:abstractNum w:abstractNumId="0">
+    <w:nsid w:val="4F45506C"/>
+    <w:multiLevelType w:val="hybridMultilevel"/>
+    <w:tmpl w:val="F1A02532"/>
+    <w:lvl w:ilvl="0" w:tplc="0C0A0001">
+      <w:start w:val="1"/>
+      <w:numFmt w:val="bullet"/>
+      <w:lvlText w:val=""/>
+      <w:lvlJc w:val="left"/>
+      <w:pPr>
+        <w:ind w:left="360" w:hanging="360"/>
+      </w:pPr>
+      <w:rPr>
+        <w:rFonts w:ascii="Symbol" w:hAnsi="Symbol" w:hint="default"/>
+      </w:rPr>
+    </w:lvl>
+    <w:lvl w:ilvl="1" w:tplc="0C0A0003" w:tentative="1">
+      <w:start w:val="1"/>
+      <w:numFmt w:val="bullet"/>
+      <w:lvlText w:val="o"/>
+      <w:lvlJc w:val="left"/>
+      <w:pPr>
+        <w:ind w:left="1080" w:hanging="360"/>
+      </w:pPr>
+      <w:rPr>
+        <w:rFonts w:ascii="Courier New" w:hAnsi="Courier New" w:cs="Courier New" w:hint="default"/>
+      </w:rPr>
+    </w:lvl>
+    <w:lvl w:ilvl="2" w:tplc="0C0A0005" w:tentative="1">
+      <w:start w:val="1"/>
+      <w:numFmt w:val="bullet"/>
+      <w:lvlText w:val=""/>
+      <w:lvlJc w:val="left"/>
+      <w:pPr>
+        <w:ind w:left="1800" w:hanging="360"/>
+      </w:pPr>
+      <w:rPr>
+        <w:rFonts w:ascii="Wingdings" w:hAnsi="Wingdings" w:hint="default"/>
+      </w:rPr>
+    </w:lvl>
+    <w:lvl w:ilvl="3" w:tplc="0C0A0001" w:tentative="1">
+      <w:start w:val="1"/>
+      <w:numFmt w:val="bullet"/>
+      <w:lvlText w:val=""/>
+      <w:lvlJc w:val="left"/>
+      <w:pPr>
+        <w:ind w:left="2520" w:hanging="360"/>
+      </w:pPr>
+      <w:rPr>
+        <w:rFonts w:ascii="Symbol" w:hAnsi="Symbol" w:hint="default"/>
+      </w:rPr>
+    </w:lvl>
+    <w:lvl w:ilvl="4" w:tplc="0C0A0003" w:tentative="1">
+      <w:start w:val="1"/>
+      <w:numFmt w:val="bullet"/>
+      <w:lvlText w:val="o"/>
+      <w:lvlJc w:val="left"/>
+      <w:pPr>
+        <w:ind w:left="3240" w:hanging="360"/>
+      </w:pPr>
+      <w:rPr>
+        <w:rFonts w:ascii="Courier New" w:hAnsi="Courier New" w:cs="Courier New" w:hint="default"/>
+      </w:rPr>
+    </w:lvl>
+    <w:lvl w:ilvl="5" w:tplc="0C0A0005" w:tentative="1">
+      <w:start w:val="1"/>
+      <w:numFmt w:val="bullet"/>
+      <w:lvlText w:val=""/>
+      <w:lvlJc w:val="left"/>
+      <w:pPr>
+        <w:ind w:left="3960" w:hanging="360"/>
+      </w:pPr>
+      <w:rPr>
+        <w:rFonts w:ascii="Wingdings" w:hAnsi="Wingdings" w:hint="default"/>
+      </w:rPr>
+    </w:lvl>
+    <w:lvl w:ilvl="6" w:tplc="0C0A0001" w:tentative="1">
+      <w:start w:val="1"/>
+      <w:numFmt w:val="bullet"/>
+      <w:lvlText w:val=""/>
+      <w:lvlJc w:val="left"/>
+      <w:pPr>
+        <w:ind w:left="4680" w:hanging="360"/>
+      </w:pPr>
+      <w:rPr>
+        <w:rFonts w:ascii="Symbol" w:hAnsi="Symbol" w:hint="default"/>
+      </w:rPr>
+    </w:lvl>
+    <w:lvl w:ilvl="7" w:tplc="0C0A0003" w:tentative="1">
+      <w:start w:val="1"/>
+      <w:numFmt w:val="bullet"/>
+      <w:lvlText w:val="o"/>
+      <w:lvlJc w:val="left"/>
+      <w:pPr>
+        <w:ind w:left="5400" w:hanging="360"/>
+      </w:pPr>
+      <w:rPr>
+        <w:rFonts w:ascii="Courier New" w:hAnsi="Courier New" w:cs="Courier New" w:hint="default"/>
+      </w:rPr>
+    </w:lvl>
+    <w:lvl w:ilvl="8" w:tplc="0C0A0005" w:tentative="1">
+      <w:start w:val="1"/>
+      <w:numFmt w:val="bullet"/>
+      <w:lvlText w:val=""/>
+      <w:lvlJc w:val="left"/>
+      <w:pPr>
+        <w:ind w:left="6120" w:hanging="360"/>
+      </w:pPr>
+      <w:rPr>
+        <w:rFonts w:ascii="Wingdings" w:hAnsi="Wingdings" w:hint="default"/>
+      </w:rPr>
+    </w:lvl>
+  </w:abstractNum>
+  <w:num w:numId="1">
+    <w:abstractNumId w:val="0"/>
+  </w:num>
+</w:numbering>
 </file>
 
 <file path=word/styles.xml><?xml version="1.0" encoding="utf-8"?>
@@ -844,6 +991,17 @@
       </w:tblBorders>
     </w:tblPr>
   </w:style>
+  <w:style w:type="paragraph" w:styleId="Prrafodelista">
+    <w:name w:val="List Paragraph"/>
+    <w:basedOn w:val="Normal"/>
+    <w:uiPriority w:val="34"/>
+    <w:qFormat/>
+    <w:rsid w:val="00E97982"/>
+    <w:pPr>
+      <w:ind w:left="720"/>
+      <w:contextualSpacing/>
+    </w:pPr>
+  </w:style>
 </w:styles>
 </file>
 

</xml_diff>